<commit_message>
Actualizo requisitos funcionales Green Bay
</commit_message>
<xml_diff>
--- a/Pimer corte/R_FUNCIONALES_GREEN _BAY/REQUISITOS FUNCIONALES GREEN BAY.docx
+++ b/Pimer corte/R_FUNCIONALES_GREEN _BAY/REQUISITOS FUNCIONALES GREEN BAY.docx
@@ -49,12 +49,6 @@
         <w:gridCol w:w="6946"/>
       </w:tblGrid>
       <w:tr>
-        <w:tblPrEx>
-          <w:tblCellMar>
-            <w:top w:w="0" w:type="dxa"/>
-            <w:bottom w:w="0" w:type="dxa"/>
-          </w:tblCellMar>
-        </w:tblPrEx>
         <w:trPr>
           <w:trHeight w:val="540"/>
         </w:trPr>
@@ -120,12 +114,6 @@
         </w:tc>
       </w:tr>
       <w:tr>
-        <w:tblPrEx>
-          <w:tblCellMar>
-            <w:top w:w="0" w:type="dxa"/>
-            <w:bottom w:w="0" w:type="dxa"/>
-          </w:tblCellMar>
-        </w:tblPrEx>
         <w:trPr>
           <w:trHeight w:val="628"/>
         </w:trPr>
@@ -156,18 +144,7 @@
                 <w:sz w:val="28"/>
                 <w:szCs w:val="28"/>
               </w:rPr>
-              <w:t>GRF</w:t>
-            </w:r>
-            <w:r>
-              <w:rPr>
-                <w:rFonts w:ascii="Arial" w:hAnsi="Arial" w:cs="Arial"/>
-                <w:b/>
-                <w:bCs/>
-                <w:color w:val="000000" w:themeColor="text1"/>
-                <w:sz w:val="28"/>
-                <w:szCs w:val="28"/>
-              </w:rPr>
-              <w:t>001</w:t>
+              <w:t>GRF001</w:t>
             </w:r>
           </w:p>
         </w:tc>
@@ -224,12 +201,6 @@
         </w:tc>
       </w:tr>
       <w:tr>
-        <w:tblPrEx>
-          <w:tblCellMar>
-            <w:top w:w="0" w:type="dxa"/>
-            <w:bottom w:w="0" w:type="dxa"/>
-          </w:tblCellMar>
-        </w:tblPrEx>
         <w:trPr>
           <w:trHeight w:val="550"/>
         </w:trPr>
@@ -287,12 +258,6 @@
         </w:tc>
       </w:tr>
       <w:tr>
-        <w:tblPrEx>
-          <w:tblCellMar>
-            <w:top w:w="0" w:type="dxa"/>
-            <w:bottom w:w="0" w:type="dxa"/>
-          </w:tblCellMar>
-        </w:tblPrEx>
         <w:trPr>
           <w:trHeight w:val="426"/>
         </w:trPr>
@@ -337,25 +302,7 @@
                 <w:sz w:val="30"/>
                 <w:szCs w:val="30"/>
               </w:rPr>
-              <w:t>usuarios</w:t>
-            </w:r>
-            <w:r>
-              <w:rPr>
-                <w:rFonts w:ascii="Arial" w:hAnsi="Arial" w:cs="Arial"/>
-                <w:color w:val="8DD873" w:themeColor="accent6" w:themeTint="99"/>
-                <w:sz w:val="30"/>
-                <w:szCs w:val="30"/>
-              </w:rPr>
-              <w:t>:</w:t>
-            </w:r>
-            <w:r>
-              <w:rPr>
-                <w:rFonts w:ascii="Arial" w:hAnsi="Arial" w:cs="Arial"/>
-                <w:color w:val="8DD873" w:themeColor="accent6" w:themeTint="99"/>
-                <w:sz w:val="30"/>
-                <w:szCs w:val="30"/>
-              </w:rPr>
-              <w:t xml:space="preserve"> </w:t>
+              <w:t xml:space="preserve">usuarios: </w:t>
             </w:r>
             <w:r>
               <w:rPr>
@@ -364,16 +311,7 @@
                 <w:sz w:val="30"/>
                 <w:szCs w:val="30"/>
               </w:rPr>
-              <w:t>Personal de pedidos, Administrador del sistema</w:t>
-            </w:r>
-            <w:r>
-              <w:rPr>
-                <w:rFonts w:ascii="Arial" w:hAnsi="Arial" w:cs="Arial"/>
-                <w:color w:val="000000" w:themeColor="text1"/>
-                <w:sz w:val="30"/>
-                <w:szCs w:val="30"/>
-              </w:rPr>
-              <w:t>, cajero</w:t>
+              <w:t>Propietario</w:t>
             </w:r>
           </w:p>
         </w:tc>
@@ -415,12 +353,6 @@
         <w:gridCol w:w="6946"/>
       </w:tblGrid>
       <w:tr>
-        <w:tblPrEx>
-          <w:tblCellMar>
-            <w:top w:w="0" w:type="dxa"/>
-            <w:bottom w:w="0" w:type="dxa"/>
-          </w:tblCellMar>
-        </w:tblPrEx>
         <w:trPr>
           <w:trHeight w:val="540"/>
         </w:trPr>
@@ -486,12 +418,6 @@
         </w:tc>
       </w:tr>
       <w:tr>
-        <w:tblPrEx>
-          <w:tblCellMar>
-            <w:top w:w="0" w:type="dxa"/>
-            <w:bottom w:w="0" w:type="dxa"/>
-          </w:tblCellMar>
-        </w:tblPrEx>
         <w:trPr>
           <w:trHeight w:val="628"/>
         </w:trPr>
@@ -590,12 +516,6 @@
         </w:tc>
       </w:tr>
       <w:tr>
-        <w:tblPrEx>
-          <w:tblCellMar>
-            <w:top w:w="0" w:type="dxa"/>
-            <w:bottom w:w="0" w:type="dxa"/>
-          </w:tblCellMar>
-        </w:tblPrEx>
         <w:trPr>
           <w:trHeight w:val="550"/>
         </w:trPr>
@@ -647,27 +567,12 @@
                 <w:sz w:val="30"/>
                 <w:szCs w:val="30"/>
               </w:rPr>
-              <w:t xml:space="preserve">El programa debe </w:t>
-            </w:r>
-            <w:r>
-              <w:rPr>
-                <w:rFonts w:ascii="Arial" w:hAnsi="Arial" w:cs="Arial"/>
-                <w:color w:val="000000" w:themeColor="text1"/>
-                <w:sz w:val="30"/>
-                <w:szCs w:val="30"/>
-              </w:rPr>
-              <w:t xml:space="preserve">asignar cada pedido a un repartidor diferente, dar código de pedido y dirección de entrega. </w:t>
+              <w:t xml:space="preserve">El programa debe asignar cada pedido a un repartidor diferente, dar código de pedido y dirección de entrega. </w:t>
             </w:r>
           </w:p>
         </w:tc>
       </w:tr>
       <w:tr>
-        <w:tblPrEx>
-          <w:tblCellMar>
-            <w:top w:w="0" w:type="dxa"/>
-            <w:bottom w:w="0" w:type="dxa"/>
-          </w:tblCellMar>
-        </w:tblPrEx>
         <w:trPr>
           <w:trHeight w:val="426"/>
         </w:trPr>
@@ -721,7 +626,7 @@
                 <w:sz w:val="30"/>
                 <w:szCs w:val="30"/>
               </w:rPr>
-              <w:t>Personal de pedidos, Administrador d</w:t>
+              <w:t>P</w:t>
             </w:r>
             <w:r>
               <w:rPr>
@@ -730,7 +635,7 @@
                 <w:sz w:val="30"/>
                 <w:szCs w:val="30"/>
               </w:rPr>
-              <w:t>el sistema, cajero</w:t>
+              <w:t>ropietario</w:t>
             </w:r>
           </w:p>
         </w:tc>
@@ -836,16 +741,7 @@
           <w:sz w:val="28"/>
           <w:szCs w:val="28"/>
         </w:rPr>
-        <w:t xml:space="preserve">Como </w:t>
-      </w:r>
-      <w:r>
-        <w:rPr>
-          <w:rFonts w:ascii="Arial" w:hAnsi="Arial" w:cs="Arial"/>
-          <w:color w:val="000000" w:themeColor="text1"/>
-          <w:sz w:val="28"/>
-          <w:szCs w:val="28"/>
-        </w:rPr>
-        <w:t>cajero</w:t>
+        <w:t>Propietario</w:t>
       </w:r>
     </w:p>
     <w:p>
@@ -916,14 +812,64 @@
           <w:sz w:val="28"/>
           <w:szCs w:val="28"/>
         </w:rPr>
-        <w:t xml:space="preserve">Que queden correctamente guardados y puedan ser gestionados </w:t>
+        <w:t xml:space="preserve">Que queden correctamente guardados y puedan ser gestionados  </w:t>
+      </w:r>
+    </w:p>
+    <w:p>
+      <w:pPr>
+        <w:rPr>
+          <w:rFonts w:ascii="Arial" w:hAnsi="Arial" w:cs="Arial"/>
+          <w:b/>
+          <w:bCs/>
+          <w:color w:val="8DD873" w:themeColor="accent6" w:themeTint="99"/>
+          <w:sz w:val="32"/>
+          <w:szCs w:val="32"/>
+        </w:rPr>
+      </w:pPr>
+    </w:p>
+    <w:p>
+      <w:pPr>
+        <w:rPr>
+          <w:rFonts w:ascii="Arial" w:hAnsi="Arial" w:cs="Arial"/>
+          <w:b/>
+          <w:bCs/>
+          <w:color w:val="8DD873" w:themeColor="accent6" w:themeTint="99"/>
+          <w:sz w:val="32"/>
+          <w:szCs w:val="32"/>
+        </w:rPr>
+      </w:pPr>
+    </w:p>
+    <w:p>
+      <w:pPr>
+        <w:rPr>
+          <w:rFonts w:ascii="Arial" w:hAnsi="Arial" w:cs="Arial"/>
+          <w:b/>
+          <w:bCs/>
+          <w:color w:val="8DD873" w:themeColor="accent6" w:themeTint="99"/>
+          <w:sz w:val="32"/>
+          <w:szCs w:val="32"/>
+        </w:rPr>
+      </w:pPr>
+      <w:r>
+        <w:rPr>
+          <w:rFonts w:ascii="Arial" w:hAnsi="Arial" w:cs="Arial"/>
+          <w:b/>
+          <w:bCs/>
+          <w:color w:val="8DD873" w:themeColor="accent6" w:themeTint="99"/>
+          <w:sz w:val="32"/>
+          <w:szCs w:val="32"/>
+        </w:rPr>
+        <w:lastRenderedPageBreak/>
+        <w:t>2)</w:t>
       </w:r>
       <w:r>
         <w:rPr>
           <w:rFonts w:ascii="Arial" w:hAnsi="Arial" w:cs="Arial"/>
-          <w:color w:val="000000" w:themeColor="text1"/>
-          <w:sz w:val="28"/>
-          <w:szCs w:val="28"/>
+          <w:b/>
+          <w:bCs/>
+          <w:color w:val="8DD873" w:themeColor="accent6" w:themeTint="99"/>
+          <w:sz w:val="32"/>
+          <w:szCs w:val="32"/>
         </w:rPr>
         <w:t xml:space="preserve"> </w:t>
       </w:r>
@@ -935,30 +881,6 @@
           <w:b/>
           <w:bCs/>
           <w:color w:val="8DD873" w:themeColor="accent6" w:themeTint="99"/>
-          <w:sz w:val="32"/>
-          <w:szCs w:val="32"/>
-        </w:rPr>
-      </w:pPr>
-      <w:r>
-        <w:rPr>
-          <w:rFonts w:ascii="Arial" w:hAnsi="Arial" w:cs="Arial"/>
-          <w:b/>
-          <w:bCs/>
-          <w:color w:val="8DD873" w:themeColor="accent6" w:themeTint="99"/>
-          <w:sz w:val="32"/>
-          <w:szCs w:val="32"/>
-        </w:rPr>
-        <w:lastRenderedPageBreak/>
-        <w:t>2)</w:t>
-      </w:r>
-    </w:p>
-    <w:p>
-      <w:pPr>
-        <w:rPr>
-          <w:rFonts w:ascii="Arial" w:hAnsi="Arial" w:cs="Arial"/>
-          <w:b/>
-          <w:bCs/>
-          <w:color w:val="8DD873" w:themeColor="accent6" w:themeTint="99"/>
           <w:sz w:val="28"/>
           <w:szCs w:val="28"/>
         </w:rPr>
@@ -992,7 +914,7 @@
           <w:sz w:val="28"/>
           <w:szCs w:val="28"/>
         </w:rPr>
-        <w:t>Como administrador del sistema</w:t>
+        <w:t>Propietario</w:t>
       </w:r>
     </w:p>
     <w:p>
@@ -1063,25 +985,7 @@
           <w:sz w:val="28"/>
           <w:szCs w:val="28"/>
         </w:rPr>
-        <w:t>Evitar que estos</w:t>
-      </w:r>
-      <w:r>
-        <w:rPr>
-          <w:rFonts w:ascii="Arial" w:hAnsi="Arial" w:cs="Arial"/>
-          <w:color w:val="000000" w:themeColor="text1"/>
-          <w:sz w:val="28"/>
-          <w:szCs w:val="28"/>
-        </w:rPr>
-        <w:t xml:space="preserve"> </w:t>
-      </w:r>
-      <w:r>
-        <w:rPr>
-          <w:rFonts w:ascii="Arial" w:hAnsi="Arial" w:cs="Arial"/>
-          <w:color w:val="000000" w:themeColor="text1"/>
-          <w:sz w:val="28"/>
-          <w:szCs w:val="28"/>
-        </w:rPr>
-        <w:t xml:space="preserve">se dupliquen en las entregas </w:t>
+        <w:t xml:space="preserve">Evitar que estos se dupliquen en las entregas </w:t>
       </w:r>
     </w:p>
     <w:p>

</xml_diff>